<commit_message>
now only wait for code
</commit_message>
<xml_diff>
--- a/курсач/Kyrsach.docx
+++ b/курсач/Kyrsach.docx
@@ -260,27 +260,7 @@
           <w:bCs/>
           <w:szCs w:val="28"/>
         </w:rPr>
-        <w:t xml:space="preserve">ки использования </w:t>
-      </w:r>
-      <w:proofErr w:type="spellStart"/>
-      <w:r>
-        <w:rPr>
-          <w:rFonts w:cs="Times New Roman"/>
-          <w:b w:val="0"/>
-          <w:bCs/>
-          <w:szCs w:val="28"/>
-        </w:rPr>
-        <w:t>металлодетекторных</w:t>
-      </w:r>
-      <w:proofErr w:type="spellEnd"/>
-      <w:r>
-        <w:rPr>
-          <w:rFonts w:cs="Times New Roman"/>
-          <w:b w:val="0"/>
-          <w:bCs/>
-          <w:szCs w:val="28"/>
-        </w:rPr>
-        <w:t xml:space="preserve"> </w:t>
+        <w:t xml:space="preserve">ки использования металлодетекторных </w:t>
       </w:r>
       <w:r>
         <w:rPr>
@@ -357,25 +337,14 @@
           <w:szCs w:val="28"/>
         </w:rPr>
       </w:pPr>
-      <w:proofErr w:type="spellStart"/>
-      <w:r>
-        <w:rPr>
-          <w:rFonts w:cs="Times New Roman"/>
-          <w:b w:val="0"/>
-          <w:bCs/>
-          <w:szCs w:val="28"/>
-        </w:rPr>
-        <w:t>Шаруденко</w:t>
-      </w:r>
-      <w:proofErr w:type="spellEnd"/>
-      <w:r>
-        <w:rPr>
-          <w:rFonts w:cs="Times New Roman"/>
-          <w:b w:val="0"/>
-          <w:bCs/>
-          <w:szCs w:val="28"/>
-        </w:rPr>
-        <w:t xml:space="preserve"> А.А.   ________ </w:t>
+      <w:r>
+        <w:rPr>
+          <w:rFonts w:cs="Times New Roman"/>
+          <w:b w:val="0"/>
+          <w:bCs/>
+          <w:szCs w:val="28"/>
+        </w:rPr>
+        <w:t xml:space="preserve">Шаруденко А.А.   ________ </w:t>
       </w:r>
     </w:p>
     <w:p>
@@ -431,25 +400,14 @@
           <w:szCs w:val="28"/>
         </w:rPr>
       </w:pPr>
-      <w:proofErr w:type="spellStart"/>
-      <w:r>
-        <w:rPr>
-          <w:rFonts w:cs="Times New Roman"/>
-          <w:b w:val="0"/>
-          <w:bCs/>
-          <w:szCs w:val="28"/>
-        </w:rPr>
-        <w:t>Федукович</w:t>
-      </w:r>
-      <w:proofErr w:type="spellEnd"/>
-      <w:r>
-        <w:rPr>
-          <w:rFonts w:cs="Times New Roman"/>
-          <w:b w:val="0"/>
-          <w:bCs/>
-          <w:szCs w:val="28"/>
-        </w:rPr>
-        <w:t xml:space="preserve"> К.О.   </w:t>
+      <w:r>
+        <w:rPr>
+          <w:rFonts w:cs="Times New Roman"/>
+          <w:b w:val="0"/>
+          <w:bCs/>
+          <w:szCs w:val="28"/>
+        </w:rPr>
+        <w:t xml:space="preserve">Федукович К.О.   </w:t>
       </w:r>
       <w:r>
         <w:rPr>
@@ -1795,67 +1753,7 @@
           <w:bCs/>
           <w:szCs w:val="28"/>
         </w:rPr>
-        <w:t>ESC (</w:t>
-      </w:r>
-      <w:proofErr w:type="spellStart"/>
-      <w:r>
-        <w:rPr>
-          <w:rFonts w:cs="Times New Roman"/>
-          <w:b w:val="0"/>
-          <w:bCs/>
-          <w:szCs w:val="28"/>
-        </w:rPr>
-        <w:t>Electronic</w:t>
-      </w:r>
-      <w:proofErr w:type="spellEnd"/>
-      <w:r>
-        <w:rPr>
-          <w:rFonts w:cs="Times New Roman"/>
-          <w:b w:val="0"/>
-          <w:bCs/>
-          <w:szCs w:val="28"/>
-        </w:rPr>
-        <w:t xml:space="preserve"> </w:t>
-      </w:r>
-      <w:proofErr w:type="spellStart"/>
-      <w:r>
-        <w:rPr>
-          <w:rFonts w:cs="Times New Roman"/>
-          <w:b w:val="0"/>
-          <w:bCs/>
-          <w:szCs w:val="28"/>
-        </w:rPr>
-        <w:t>Speed</w:t>
-      </w:r>
-      <w:proofErr w:type="spellEnd"/>
-      <w:r>
-        <w:rPr>
-          <w:rFonts w:cs="Times New Roman"/>
-          <w:b w:val="0"/>
-          <w:bCs/>
-          <w:szCs w:val="28"/>
-        </w:rPr>
-        <w:t xml:space="preserve"> </w:t>
-      </w:r>
-      <w:proofErr w:type="spellStart"/>
-      <w:r>
-        <w:rPr>
-          <w:rFonts w:cs="Times New Roman"/>
-          <w:b w:val="0"/>
-          <w:bCs/>
-          <w:szCs w:val="28"/>
-        </w:rPr>
-        <w:t>Controller</w:t>
-      </w:r>
-      <w:proofErr w:type="spellEnd"/>
-      <w:r>
-        <w:rPr>
-          <w:rFonts w:cs="Times New Roman"/>
-          <w:b w:val="0"/>
-          <w:bCs/>
-          <w:szCs w:val="28"/>
-        </w:rPr>
-        <w:t>) - дословно "электронный регулятор скорости", позволяющий точно варьировать электрическую мощность, подаваемую на электродвигатель.</w:t>
+        <w:t>ESC (Electronic Speed Controller) - дословно "электронный регулятор скорости", позволяющий точно варьировать электрическую мощность, подаваемую на электродвигатель.</w:t>
       </w:r>
     </w:p>
     <w:p>
@@ -2310,7 +2208,6 @@
           <w:szCs w:val="28"/>
         </w:rPr>
       </w:pPr>
-      <w:proofErr w:type="spellStart"/>
       <w:r>
         <w:rPr>
           <w:rFonts w:cs="Times New Roman"/>
@@ -2318,35 +2215,14 @@
         </w:rPr>
         <w:t>Металлоиска́тель</w:t>
       </w:r>
-      <w:proofErr w:type="spellEnd"/>
-      <w:r>
-        <w:rPr>
-          <w:rFonts w:cs="Times New Roman"/>
-          <w:b w:val="0"/>
-          <w:bCs/>
-          <w:szCs w:val="28"/>
-        </w:rPr>
-        <w:t xml:space="preserve"> (металлодетектор) — электронный прибор, позволяющий обнаруживать металлические предметы в нейтральной или </w:t>
-      </w:r>
-      <w:proofErr w:type="spellStart"/>
-      <w:r>
-        <w:rPr>
-          <w:rFonts w:cs="Times New Roman"/>
-          <w:b w:val="0"/>
-          <w:bCs/>
-          <w:szCs w:val="28"/>
-        </w:rPr>
-        <w:t>слабопроводящей</w:t>
-      </w:r>
-      <w:proofErr w:type="spellEnd"/>
-      <w:r>
-        <w:rPr>
-          <w:rFonts w:cs="Times New Roman"/>
-          <w:b w:val="0"/>
-          <w:bCs/>
-          <w:szCs w:val="28"/>
-        </w:rPr>
-        <w:t xml:space="preserve"> среде за счёт их проводимости. Металлоискатель обнаруживает металл в грунте, воде, стенах, в древесине, под одеждой и в багаже, в пищевых продуктах, в организме человека и животных и т. д.</w:t>
+      <w:r>
+        <w:rPr>
+          <w:rFonts w:cs="Times New Roman"/>
+          <w:b w:val="0"/>
+          <w:bCs/>
+          <w:szCs w:val="28"/>
+        </w:rPr>
+        <w:t xml:space="preserve"> (металлодетектор) — электронный прибор, позволяющий обнаруживать металлические предметы в нейтральной или слабопроводящей среде за счёт их проводимости. Металлоискатель обнаруживает металл в грунте, воде, стенах, в древесине, под одеждой и в багаже, в пищевых продуктах, в организме человека и животных и т. д.</w:t>
       </w:r>
     </w:p>
     <w:p>
@@ -4548,27 +4424,7 @@
           <w:bCs/>
           <w:szCs w:val="28"/>
         </w:rPr>
-        <w:t xml:space="preserve">щедоступное и </w:t>
-      </w:r>
-      <w:proofErr w:type="spellStart"/>
-      <w:r>
-        <w:rPr>
-          <w:rFonts w:cs="Times New Roman"/>
-          <w:b w:val="0"/>
-          <w:bCs/>
-          <w:szCs w:val="28"/>
-        </w:rPr>
-        <w:t>ремонтопригодное</w:t>
-      </w:r>
-      <w:proofErr w:type="spellEnd"/>
-      <w:r>
-        <w:rPr>
-          <w:rFonts w:cs="Times New Roman"/>
-          <w:b w:val="0"/>
-          <w:bCs/>
-          <w:szCs w:val="28"/>
-        </w:rPr>
-        <w:t xml:space="preserve"> </w:t>
+        <w:t xml:space="preserve">щедоступное и ремонтопригодное </w:t>
       </w:r>
       <w:r>
         <w:rPr>
@@ -5113,25 +4969,14 @@
           <w:szCs w:val="28"/>
         </w:rPr>
       </w:pPr>
-      <w:proofErr w:type="spellStart"/>
-      <w:r>
-        <w:rPr>
-          <w:rFonts w:cs="Times New Roman"/>
-          <w:b w:val="0"/>
-          <w:bCs/>
-          <w:szCs w:val="28"/>
-        </w:rPr>
-        <w:t>Ремонтопригодное</w:t>
-      </w:r>
-      <w:proofErr w:type="spellEnd"/>
-      <w:r>
-        <w:rPr>
-          <w:rFonts w:cs="Times New Roman"/>
-          <w:b w:val="0"/>
-          <w:bCs/>
-          <w:szCs w:val="28"/>
-        </w:rPr>
-        <w:t xml:space="preserve"> оборудование</w:t>
+      <w:r>
+        <w:rPr>
+          <w:rFonts w:cs="Times New Roman"/>
+          <w:b w:val="0"/>
+          <w:bCs/>
+          <w:szCs w:val="28"/>
+        </w:rPr>
+        <w:t>Ремонтопригодное оборудование</w:t>
       </w:r>
     </w:p>
     <w:p>
@@ -5370,27 +5215,7 @@
           <w:bCs/>
           <w:szCs w:val="28"/>
         </w:rPr>
-        <w:t xml:space="preserve"> стоит взять именно </w:t>
-      </w:r>
-      <w:proofErr w:type="spellStart"/>
-      <w:r>
-        <w:rPr>
-          <w:rFonts w:cs="Times New Roman"/>
-          <w:b w:val="0"/>
-          <w:bCs/>
-          <w:szCs w:val="28"/>
-        </w:rPr>
-        <w:t>гексакоптер</w:t>
-      </w:r>
-      <w:proofErr w:type="spellEnd"/>
-      <w:r>
-        <w:rPr>
-          <w:rFonts w:cs="Times New Roman"/>
-          <w:b w:val="0"/>
-          <w:bCs/>
-          <w:szCs w:val="28"/>
-        </w:rPr>
-        <w:t xml:space="preserve"> </w:t>
+        <w:t xml:space="preserve"> стоит взять именно гексакоптер </w:t>
       </w:r>
       <w:r>
         <w:rPr>
@@ -6026,67 +5851,7 @@
           <w:sz w:val="21"/>
           <w:szCs w:val="21"/>
         </w:rPr>
-        <w:t xml:space="preserve">подойдёт для использования в </w:t>
-      </w:r>
-      <w:proofErr w:type="spellStart"/>
-      <w:r>
-        <w:rPr>
-          <w:rFonts w:ascii="Arial" w:hAnsi="Arial" w:cs="Arial"/>
-          <w:color w:val="000000"/>
-          <w:sz w:val="21"/>
-          <w:szCs w:val="21"/>
-        </w:rPr>
-        <w:t>мультикоптерах</w:t>
-      </w:r>
-      <w:proofErr w:type="spellEnd"/>
-      <w:r>
-        <w:rPr>
-          <w:rFonts w:ascii="Arial" w:hAnsi="Arial" w:cs="Arial"/>
-          <w:color w:val="000000"/>
-          <w:sz w:val="21"/>
-          <w:szCs w:val="21"/>
-        </w:rPr>
-        <w:t xml:space="preserve"> (квадрокоптерах, </w:t>
-      </w:r>
-      <w:proofErr w:type="spellStart"/>
-      <w:r>
-        <w:rPr>
-          <w:rFonts w:ascii="Arial" w:hAnsi="Arial" w:cs="Arial"/>
-          <w:color w:val="000000"/>
-          <w:sz w:val="21"/>
-          <w:szCs w:val="21"/>
-        </w:rPr>
-        <w:t>гексакоптерах</w:t>
-      </w:r>
-      <w:proofErr w:type="spellEnd"/>
-      <w:r>
-        <w:rPr>
-          <w:rFonts w:ascii="Arial" w:hAnsi="Arial" w:cs="Arial"/>
-          <w:color w:val="000000"/>
-          <w:sz w:val="21"/>
-          <w:szCs w:val="21"/>
-        </w:rPr>
-        <w:t xml:space="preserve">, </w:t>
-      </w:r>
-      <w:proofErr w:type="spellStart"/>
-      <w:r>
-        <w:rPr>
-          <w:rFonts w:ascii="Arial" w:hAnsi="Arial" w:cs="Arial"/>
-          <w:color w:val="000000"/>
-          <w:sz w:val="21"/>
-          <w:szCs w:val="21"/>
-        </w:rPr>
-        <w:t>октокоптерах</w:t>
-      </w:r>
-      <w:proofErr w:type="spellEnd"/>
-      <w:r>
-        <w:rPr>
-          <w:rFonts w:ascii="Arial" w:hAnsi="Arial" w:cs="Arial"/>
-          <w:color w:val="000000"/>
-          <w:sz w:val="21"/>
-          <w:szCs w:val="21"/>
-        </w:rPr>
-        <w:t>) с карбоновыми пропеллерами 15x5.5", 16x5.4", 17x5.8", 18x6.1".</w:t>
+        <w:t>подойдёт для использования в мультикоптерах (квадрокоптерах, гексакоптерах, октокоптерах) с карбоновыми пропеллерами 15x5.5", 16x5.4", 17x5.8", 18x6.1".</w:t>
       </w:r>
       <w:r>
         <w:rPr>
@@ -6551,7 +6316,6 @@
                 <w:lang w:eastAsia="ru-RU"/>
               </w:rPr>
             </w:pPr>
-            <w:proofErr w:type="spellStart"/>
             <w:r>
               <w:rPr>
                 <w:rFonts w:ascii="Arial" w:eastAsia="Times New Roman" w:hAnsi="Arial" w:cs="Arial"/>
@@ -6562,7 +6326,6 @@
               </w:rPr>
               <w:t>гексакоптер</w:t>
             </w:r>
-            <w:proofErr w:type="spellEnd"/>
           </w:p>
         </w:tc>
         <w:tc>
@@ -6703,7 +6466,6 @@
                 <w:lang w:eastAsia="ru-RU"/>
               </w:rPr>
             </w:pPr>
-            <w:proofErr w:type="spellStart"/>
             <w:r>
               <w:rPr>
                 <w:rFonts w:ascii="Arial" w:eastAsia="Times New Roman" w:hAnsi="Arial" w:cs="Arial"/>
@@ -6714,7 +6476,6 @@
               </w:rPr>
               <w:t>октокоптер</w:t>
             </w:r>
-            <w:proofErr w:type="spellEnd"/>
           </w:p>
         </w:tc>
         <w:tc>
@@ -7479,61 +7240,7 @@
           <w:sz w:val="28"/>
           <w:szCs w:val="28"/>
         </w:rPr>
-        <w:t>T-</w:t>
-      </w:r>
-      <w:proofErr w:type="spellStart"/>
-      <w:r>
-        <w:rPr>
-          <w:color w:val="000000"/>
-          <w:sz w:val="28"/>
-          <w:szCs w:val="28"/>
-        </w:rPr>
-        <w:t>Motor</w:t>
-      </w:r>
-      <w:proofErr w:type="spellEnd"/>
-      <w:r>
-        <w:rPr>
-          <w:color w:val="000000"/>
-          <w:sz w:val="28"/>
-          <w:szCs w:val="28"/>
-        </w:rPr>
-        <w:t xml:space="preserve"> 40A </w:t>
-      </w:r>
-      <w:proofErr w:type="spellStart"/>
-      <w:r>
-        <w:rPr>
-          <w:color w:val="000000"/>
-          <w:sz w:val="28"/>
-          <w:szCs w:val="28"/>
-        </w:rPr>
-        <w:t>Air</w:t>
-      </w:r>
-      <w:proofErr w:type="spellEnd"/>
-      <w:r>
-        <w:rPr>
-          <w:color w:val="000000"/>
-          <w:sz w:val="28"/>
-          <w:szCs w:val="28"/>
-        </w:rPr>
-        <w:t xml:space="preserve"> с частотой 600 </w:t>
-      </w:r>
-      <w:proofErr w:type="spellStart"/>
-      <w:r>
-        <w:rPr>
-          <w:color w:val="000000"/>
-          <w:sz w:val="28"/>
-          <w:szCs w:val="28"/>
-        </w:rPr>
-        <w:t>гц</w:t>
-      </w:r>
-      <w:proofErr w:type="spellEnd"/>
-      <w:r>
-        <w:rPr>
-          <w:color w:val="000000"/>
-          <w:sz w:val="28"/>
-          <w:szCs w:val="28"/>
-        </w:rPr>
-        <w:t xml:space="preserve"> отлично подходит под напряжение </w:t>
+        <w:t xml:space="preserve">T-Motor 40A Air с частотой 600 гц отлично подходит под напряжение </w:t>
       </w:r>
       <w:r>
         <w:rPr>
@@ -8222,27 +7929,7 @@
           <w:sz w:val="21"/>
           <w:szCs w:val="21"/>
         </w:rPr>
-        <w:t xml:space="preserve">можно связать с функциональным мобильным приложением DJI GO или использовать обеспечение новой серии </w:t>
-      </w:r>
-      <w:proofErr w:type="spellStart"/>
-      <w:r>
-        <w:rPr>
-          <w:rFonts w:ascii="Arial" w:hAnsi="Arial" w:cs="Arial"/>
-          <w:color w:val="000000"/>
-          <w:sz w:val="21"/>
-          <w:szCs w:val="21"/>
-        </w:rPr>
-        <w:t>Assistant</w:t>
-      </w:r>
-      <w:proofErr w:type="spellEnd"/>
-      <w:r>
-        <w:rPr>
-          <w:rFonts w:ascii="Arial" w:hAnsi="Arial" w:cs="Arial"/>
-          <w:color w:val="000000"/>
-          <w:sz w:val="21"/>
-          <w:szCs w:val="21"/>
-        </w:rPr>
-        <w:t xml:space="preserve"> 2. DJI GO предоставляет возможность управления подвесом, камерой, через приложение можно вести просмотр потокового видео, а также получать всю необходимую информацию о полете</w:t>
+        <w:t>можно связать с функциональным мобильным приложением DJI GO или использовать обеспечение новой серии Assistant 2. DJI GO предоставляет возможность управления подвесом, камерой, через приложение можно вести просмотр потокового видео, а также получать всю необходимую информацию о полете</w:t>
       </w:r>
       <w:r>
         <w:rPr>
@@ -8652,67 +8339,7 @@
           <w:sz w:val="21"/>
           <w:szCs w:val="21"/>
         </w:rPr>
-        <w:t>PDB (</w:t>
-      </w:r>
-      <w:proofErr w:type="spellStart"/>
-      <w:r>
-        <w:rPr>
-          <w:rFonts w:ascii="Arial" w:hAnsi="Arial" w:cs="Arial"/>
-          <w:color w:val="000000"/>
-          <w:sz w:val="21"/>
-          <w:szCs w:val="21"/>
-        </w:rPr>
-        <w:t>Power</w:t>
-      </w:r>
-      <w:proofErr w:type="spellEnd"/>
-      <w:r>
-        <w:rPr>
-          <w:rFonts w:ascii="Arial" w:hAnsi="Arial" w:cs="Arial"/>
-          <w:color w:val="000000"/>
-          <w:sz w:val="21"/>
-          <w:szCs w:val="21"/>
-        </w:rPr>
-        <w:t xml:space="preserve"> </w:t>
-      </w:r>
-      <w:proofErr w:type="spellStart"/>
-      <w:r>
-        <w:rPr>
-          <w:rFonts w:ascii="Arial" w:hAnsi="Arial" w:cs="Arial"/>
-          <w:color w:val="000000"/>
-          <w:sz w:val="21"/>
-          <w:szCs w:val="21"/>
-        </w:rPr>
-        <w:t>Distribution</w:t>
-      </w:r>
-      <w:proofErr w:type="spellEnd"/>
-      <w:r>
-        <w:rPr>
-          <w:rFonts w:ascii="Arial" w:hAnsi="Arial" w:cs="Arial"/>
-          <w:color w:val="000000"/>
-          <w:sz w:val="21"/>
-          <w:szCs w:val="21"/>
-        </w:rPr>
-        <w:t xml:space="preserve"> </w:t>
-      </w:r>
-      <w:proofErr w:type="spellStart"/>
-      <w:r>
-        <w:rPr>
-          <w:rFonts w:ascii="Arial" w:hAnsi="Arial" w:cs="Arial"/>
-          <w:color w:val="000000"/>
-          <w:sz w:val="21"/>
-          <w:szCs w:val="21"/>
-        </w:rPr>
-        <w:t>Board</w:t>
-      </w:r>
-      <w:proofErr w:type="spellEnd"/>
-      <w:r>
-        <w:rPr>
-          <w:rFonts w:ascii="Arial" w:hAnsi="Arial" w:cs="Arial"/>
-          <w:color w:val="000000"/>
-          <w:sz w:val="21"/>
-          <w:szCs w:val="21"/>
-        </w:rPr>
-        <w:t>) переводится как плата разводки питания.</w:t>
+        <w:t>PDB (Power Distribution Board) переводится как плата разводки питания.</w:t>
       </w:r>
       <w:r>
         <w:t xml:space="preserve"> </w:t>
@@ -8877,9 +8504,8 @@
           <w:sz w:val="21"/>
           <w:szCs w:val="21"/>
         </w:rPr>
-        <w:t xml:space="preserve"> </w:t>
-      </w:r>
-      <w:proofErr w:type="spellStart"/>
+        <w:t xml:space="preserve"> гексакоптера</w:t>
+      </w:r>
       <w:r>
         <w:rPr>
           <w:rFonts w:ascii="Arial" w:hAnsi="Arial" w:cs="Arial"/>
@@ -8888,31 +8514,8 @@
           <w:sz w:val="21"/>
           <w:szCs w:val="21"/>
         </w:rPr>
-        <w:t>гексакоптера</w:t>
-      </w:r>
-      <w:proofErr w:type="spellEnd"/>
-      <w:r>
-        <w:rPr>
-          <w:rFonts w:ascii="Arial" w:hAnsi="Arial" w:cs="Arial"/>
-          <w:color w:val="222222"/>
-          <w:spacing w:val="-2"/>
-          <w:sz w:val="21"/>
-          <w:szCs w:val="21"/>
-        </w:rPr>
-        <w:t xml:space="preserve"> от компании </w:t>
-      </w:r>
-      <w:proofErr w:type="spellStart"/>
-      <w:r>
-        <w:rPr>
-          <w:rFonts w:ascii="Arial" w:hAnsi="Arial" w:cs="Arial"/>
-          <w:color w:val="222222"/>
-          <w:spacing w:val="-2"/>
-          <w:sz w:val="21"/>
-          <w:szCs w:val="21"/>
-        </w:rPr>
-        <w:t>Aerops</w:t>
-      </w:r>
-      <w:proofErr w:type="spellEnd"/>
+        <w:t xml:space="preserve"> от компании Aerops</w:t>
+      </w:r>
       <w:r>
         <w:rPr>
           <w:rFonts w:ascii="Arial" w:hAnsi="Arial" w:cs="Arial"/>
@@ -9230,45 +8833,14 @@
           <w:szCs w:val="28"/>
         </w:rPr>
       </w:pPr>
-      <w:proofErr w:type="spellStart"/>
-      <w:r>
-        <w:rPr>
-          <w:rFonts w:cs="Times New Roman"/>
-          <w:b w:val="0"/>
-          <w:bCs/>
-          <w:szCs w:val="28"/>
-        </w:rPr>
-        <w:t>Li-Ion</w:t>
-      </w:r>
-      <w:proofErr w:type="spellEnd"/>
-      <w:r>
-        <w:rPr>
-          <w:rFonts w:cs="Times New Roman"/>
-          <w:b w:val="0"/>
-          <w:bCs/>
-          <w:szCs w:val="28"/>
-        </w:rPr>
-        <w:t xml:space="preserve"> и </w:t>
-      </w:r>
-      <w:proofErr w:type="spellStart"/>
-      <w:r>
-        <w:rPr>
-          <w:rFonts w:cs="Times New Roman"/>
-          <w:b w:val="0"/>
-          <w:bCs/>
-          <w:szCs w:val="28"/>
-        </w:rPr>
-        <w:t>Li-Pol</w:t>
-      </w:r>
-      <w:proofErr w:type="spellEnd"/>
-      <w:r>
-        <w:rPr>
-          <w:rFonts w:cs="Times New Roman"/>
-          <w:b w:val="0"/>
-          <w:bCs/>
-          <w:szCs w:val="28"/>
-        </w:rPr>
-        <w:t xml:space="preserve"> аккумуляторы, применяемые для квадрокоптеров и RC моделей, в своей основе имеют одну и ту же литий-ионную технологию. То есть, по сути литий-полимерный аккумуляторный элемент является всего лишь разновидностью литий-ионного. </w:t>
+      <w:r>
+        <w:rPr>
+          <w:rFonts w:cs="Times New Roman"/>
+          <w:b w:val="0"/>
+          <w:bCs/>
+          <w:szCs w:val="28"/>
+        </w:rPr>
+        <w:t xml:space="preserve">Li-Ion и Li-Pol аккумуляторы, применяемые для квадрокоптеров и RC моделей, в своей основе имеют одну и ту же литий-ионную технологию. То есть, по сути литий-полимерный аккумуляторный элемент является всего лишь разновидностью литий-ионного. </w:t>
       </w:r>
     </w:p>
     <w:p>
@@ -9307,67 +8879,7 @@
           <w:bCs/>
           <w:szCs w:val="28"/>
         </w:rPr>
-        <w:t xml:space="preserve">в 18650 </w:t>
-      </w:r>
-      <w:proofErr w:type="spellStart"/>
-      <w:r>
-        <w:rPr>
-          <w:rFonts w:cs="Times New Roman"/>
-          <w:b w:val="0"/>
-          <w:bCs/>
-          <w:szCs w:val="28"/>
-        </w:rPr>
-        <w:t>Li-Ion</w:t>
-      </w:r>
-      <w:proofErr w:type="spellEnd"/>
-      <w:r>
-        <w:rPr>
-          <w:rFonts w:cs="Times New Roman"/>
-          <w:b w:val="0"/>
-          <w:bCs/>
-          <w:szCs w:val="28"/>
-        </w:rPr>
-        <w:t xml:space="preserve"> элементе пластины положительного и отрицательного электрода скручены в рулон, в </w:t>
-      </w:r>
-      <w:proofErr w:type="spellStart"/>
-      <w:r>
-        <w:rPr>
-          <w:rFonts w:cs="Times New Roman"/>
-          <w:b w:val="0"/>
-          <w:bCs/>
-          <w:szCs w:val="28"/>
-        </w:rPr>
-        <w:t>Li-Pol</w:t>
-      </w:r>
-      <w:proofErr w:type="spellEnd"/>
-      <w:r>
-        <w:rPr>
-          <w:rFonts w:cs="Times New Roman"/>
-          <w:b w:val="0"/>
-          <w:bCs/>
-          <w:szCs w:val="28"/>
-        </w:rPr>
-        <w:t xml:space="preserve"> сборках эти пластины могут принимать любую форму, благодаря полимерному электролиту. Поэтому </w:t>
-      </w:r>
-      <w:proofErr w:type="spellStart"/>
-      <w:r>
-        <w:rPr>
-          <w:rFonts w:cs="Times New Roman"/>
-          <w:b w:val="0"/>
-          <w:bCs/>
-          <w:szCs w:val="28"/>
-        </w:rPr>
-        <w:t>Li-Pol</w:t>
-      </w:r>
-      <w:proofErr w:type="spellEnd"/>
-      <w:r>
-        <w:rPr>
-          <w:rFonts w:cs="Times New Roman"/>
-          <w:b w:val="0"/>
-          <w:bCs/>
-          <w:szCs w:val="28"/>
-        </w:rPr>
-        <w:t xml:space="preserve"> аккумуляторы можно делать любой формы, в том числе очень плоскими, что позволяет лучше заполнить объем аккумуляторного отсека квадрокоптера или любой другой радиоуправляемой RC модели.</w:t>
+        <w:t>в 18650 Li-Ion элементе пластины положительного и отрицательного электрода скручены в рулон, в Li-Pol сборках эти пластины могут принимать любую форму, благодаря полимерному электролиту. Поэтому Li-Pol аккумуляторы можно делать любой формы, в том числе очень плоскими, что позволяет лучше заполнить объем аккумуляторного отсека квадрокоптера или любой другой радиоуправляемой RC модели.</w:t>
       </w:r>
     </w:p>
     <w:p>
@@ -9381,45 +8893,14 @@
           <w:szCs w:val="28"/>
         </w:rPr>
       </w:pPr>
-      <w:proofErr w:type="spellStart"/>
-      <w:r>
-        <w:rPr>
-          <w:rFonts w:cs="Times New Roman"/>
-          <w:b w:val="0"/>
-          <w:bCs/>
-          <w:szCs w:val="28"/>
-        </w:rPr>
-        <w:t>Li-Ion</w:t>
-      </w:r>
-      <w:proofErr w:type="spellEnd"/>
-      <w:r>
-        <w:rPr>
-          <w:rFonts w:cs="Times New Roman"/>
-          <w:b w:val="0"/>
-          <w:bCs/>
-          <w:szCs w:val="28"/>
-        </w:rPr>
-        <w:t xml:space="preserve"> 18650 аккумуляторы перед </w:t>
-      </w:r>
-      <w:proofErr w:type="spellStart"/>
-      <w:r>
-        <w:rPr>
-          <w:rFonts w:cs="Times New Roman"/>
-          <w:b w:val="0"/>
-          <w:bCs/>
-          <w:szCs w:val="28"/>
-        </w:rPr>
-        <w:t>Li-Pol</w:t>
-      </w:r>
-      <w:proofErr w:type="spellEnd"/>
-      <w:r>
-        <w:rPr>
-          <w:rFonts w:cs="Times New Roman"/>
-          <w:b w:val="0"/>
-          <w:bCs/>
-          <w:szCs w:val="28"/>
-        </w:rPr>
-        <w:t xml:space="preserve"> батареями имеют следующие преимущества для квадрокоптеров:</w:t>
+      <w:r>
+        <w:rPr>
+          <w:rFonts w:cs="Times New Roman"/>
+          <w:b w:val="0"/>
+          <w:bCs/>
+          <w:szCs w:val="28"/>
+        </w:rPr>
+        <w:t>Li-Ion 18650 аккумуляторы перед Li-Pol батареями имеют следующие преимущества для квадрокоптеров:</w:t>
       </w:r>
     </w:p>
     <w:p>
@@ -9528,47 +9009,7 @@
           <w:bCs/>
           <w:szCs w:val="28"/>
         </w:rPr>
-        <w:t xml:space="preserve">Больший разрядный ток </w:t>
-      </w:r>
-      <w:proofErr w:type="spellStart"/>
-      <w:r>
-        <w:rPr>
-          <w:rFonts w:cs="Times New Roman"/>
-          <w:b w:val="0"/>
-          <w:bCs/>
-          <w:szCs w:val="28"/>
-        </w:rPr>
-        <w:t>Li-Ion</w:t>
-      </w:r>
-      <w:proofErr w:type="spellEnd"/>
-      <w:r>
-        <w:rPr>
-          <w:rFonts w:cs="Times New Roman"/>
-          <w:b w:val="0"/>
-          <w:bCs/>
-          <w:szCs w:val="28"/>
-        </w:rPr>
-        <w:t xml:space="preserve"> аккумуляторов позволяет использовать мощные двигатели и не бояться перегрузки </w:t>
-      </w:r>
-      <w:proofErr w:type="spellStart"/>
-      <w:r>
-        <w:rPr>
-          <w:rFonts w:cs="Times New Roman"/>
-          <w:b w:val="0"/>
-          <w:bCs/>
-          <w:szCs w:val="28"/>
-        </w:rPr>
-        <w:t>акб</w:t>
-      </w:r>
-      <w:proofErr w:type="spellEnd"/>
-      <w:r>
-        <w:rPr>
-          <w:rFonts w:cs="Times New Roman"/>
-          <w:b w:val="0"/>
-          <w:bCs/>
-          <w:szCs w:val="28"/>
-        </w:rPr>
-        <w:t xml:space="preserve"> при резкой "подаче газа".</w:t>
+        <w:t>Больший разрядный ток Li-Ion аккумуляторов позволяет использовать мощные двигатели и не бояться перегрузки акб при резкой "подаче газа".</w:t>
       </w:r>
     </w:p>
     <w:p>
@@ -9598,59 +9039,8 @@
           <w:bCs/>
           <w:szCs w:val="28"/>
         </w:rPr>
-        <w:t xml:space="preserve">АКБ </w:t>
-      </w:r>
-      <w:proofErr w:type="spellStart"/>
-      <w:r>
-        <w:rPr>
-          <w:rFonts w:cs="Times New Roman"/>
-          <w:b w:val="0"/>
-          <w:bCs/>
-          <w:szCs w:val="28"/>
-        </w:rPr>
-        <w:t>Gens</w:t>
-      </w:r>
-      <w:proofErr w:type="spellEnd"/>
-      <w:r>
-        <w:rPr>
-          <w:rFonts w:cs="Times New Roman"/>
-          <w:b w:val="0"/>
-          <w:bCs/>
-          <w:szCs w:val="28"/>
-        </w:rPr>
-        <w:t xml:space="preserve"> </w:t>
-      </w:r>
-      <w:proofErr w:type="spellStart"/>
-      <w:r>
-        <w:rPr>
-          <w:rFonts w:cs="Times New Roman"/>
-          <w:b w:val="0"/>
-          <w:bCs/>
-          <w:szCs w:val="28"/>
-        </w:rPr>
-        <w:t>Ace</w:t>
-      </w:r>
-      <w:proofErr w:type="spellEnd"/>
-      <w:r>
-        <w:rPr>
-          <w:rFonts w:cs="Times New Roman"/>
-          <w:b w:val="0"/>
-          <w:bCs/>
-          <w:szCs w:val="28"/>
-        </w:rPr>
-        <w:t xml:space="preserve"> </w:t>
-      </w:r>
-      <w:proofErr w:type="spellStart"/>
-      <w:r>
-        <w:rPr>
-          <w:rFonts w:cs="Times New Roman"/>
-          <w:b w:val="0"/>
-          <w:bCs/>
-          <w:szCs w:val="28"/>
-        </w:rPr>
-        <w:t>Tattu</w:t>
-      </w:r>
-      <w:proofErr w:type="spellEnd"/>
+        <w:t>АКБ Gens Ace Tattu</w:t>
+      </w:r>
       <w:r>
         <w:rPr>
           <w:rFonts w:cs="Times New Roman"/>
@@ -10139,7 +9529,6 @@
         </w:rPr>
         <w:t xml:space="preserve"> </w:t>
       </w:r>
-      <w:proofErr w:type="spellStart"/>
       <w:r>
         <w:rPr>
           <w:rFonts w:cs="Times New Roman"/>
@@ -10151,7 +9540,6 @@
         </w:rPr>
         <w:t>Ecalc</w:t>
       </w:r>
-      <w:proofErr w:type="spellEnd"/>
       <w:r>
         <w:rPr>
           <w:rFonts w:cs="Times New Roman"/>
@@ -10606,27 +9994,7 @@
           <w:bCs/>
           <w:szCs w:val="28"/>
         </w:rPr>
-        <w:t xml:space="preserve">Способ передачи связи - радиообмен. Используются Два микроконтроллера с </w:t>
-      </w:r>
-      <w:proofErr w:type="spellStart"/>
-      <w:r>
-        <w:rPr>
-          <w:rFonts w:cs="Times New Roman"/>
-          <w:b w:val="0"/>
-          <w:bCs/>
-          <w:szCs w:val="28"/>
-        </w:rPr>
-        <w:t>радиомодулями</w:t>
-      </w:r>
-      <w:proofErr w:type="spellEnd"/>
-      <w:r>
-        <w:rPr>
-          <w:rFonts w:cs="Times New Roman"/>
-          <w:b w:val="0"/>
-          <w:bCs/>
-          <w:szCs w:val="28"/>
-        </w:rPr>
-        <w:t>.</w:t>
+        <w:t>Способ передачи связи - радиообмен. Используются Два микроконтроллера с радиомодулями.</w:t>
       </w:r>
     </w:p>
     <w:p>
@@ -10687,7 +10055,6 @@
         </w:rPr>
         <w:t xml:space="preserve">», для отправки сигнала, так как имеет встроенный </w:t>
       </w:r>
-      <w:proofErr w:type="spellStart"/>
       <w:r>
         <w:rPr>
           <w:rFonts w:cs="Times New Roman"/>
@@ -10697,32 +10064,30 @@
         </w:rPr>
         <w:t>wifi</w:t>
       </w:r>
-      <w:proofErr w:type="spellEnd"/>
-      <w:r>
-        <w:rPr>
-          <w:rFonts w:cs="Times New Roman"/>
-          <w:bCs/>
-          <w:szCs w:val="28"/>
-        </w:rPr>
-        <w:t xml:space="preserve"> модуль, через который осуществляется отправка данных, в случае поломки </w:t>
-      </w:r>
-      <w:proofErr w:type="spellStart"/>
-      <w:r>
-        <w:rPr>
-          <w:rFonts w:cs="Times New Roman"/>
-          <w:bCs/>
-          <w:szCs w:val="28"/>
-        </w:rPr>
-        <w:t>радиомодуля</w:t>
-      </w:r>
-      <w:proofErr w:type="spellEnd"/>
-      <w:r>
-        <w:rPr>
-          <w:rFonts w:cs="Times New Roman"/>
-          <w:bCs/>
-          <w:szCs w:val="28"/>
-        </w:rPr>
-        <w:t>. Подключается к миноискателю и крепится к ЛА.</w:t>
+      <w:r>
+        <w:rPr>
+          <w:rFonts w:cs="Times New Roman"/>
+          <w:bCs/>
+          <w:szCs w:val="28"/>
+        </w:rPr>
+        <w:t xml:space="preserve"> модуль, через который осуществляется отправка данных, в случае поломки радиомодуля. Подключается к миноискателю и крепится к ЛА.</w:t>
+      </w:r>
+      <w:r>
+        <w:rPr>
+          <w:rFonts w:cs="Times New Roman"/>
+          <w:bCs/>
+          <w:szCs w:val="28"/>
+        </w:rPr>
+        <w:t xml:space="preserve"> Также на него устанавливается модуль </w:t>
+      </w:r>
+      <w:r>
+        <w:rPr>
+          <w:rFonts w:cs="Times New Roman"/>
+          <w:bCs/>
+          <w:szCs w:val="28"/>
+          <w:lang w:val="en-US"/>
+        </w:rPr>
+        <w:t>JPS</w:t>
       </w:r>
     </w:p>
     <w:p>
@@ -11595,6 +10960,47 @@
           <w:bCs/>
         </w:rPr>
       </w:pPr>
+      <w:r>
+        <w:rPr>
+          <w:bCs/>
+        </w:rPr>
+        <w:t xml:space="preserve">Подробный мануал по подключению </w:t>
+      </w:r>
+      <w:r>
+        <w:rPr>
+          <w:bCs/>
+          <w:lang w:val="en-US"/>
+        </w:rPr>
+        <w:t>gps</w:t>
+      </w:r>
+      <w:r>
+        <w:rPr>
+          <w:bCs/>
+        </w:rPr>
+        <w:t xml:space="preserve"> модуля в случае, если возникают проблемы сборки по схеме:</w:t>
+      </w:r>
+    </w:p>
+    <w:p>
+      <w:pPr>
+        <w:pStyle w:val="a9"/>
+        <w:rPr>
+          <w:bCs/>
+        </w:rPr>
+      </w:pPr>
+    </w:p>
+    <w:p>
+      <w:pPr>
+        <w:pStyle w:val="a9"/>
+        <w:rPr>
+          <w:bCs/>
+        </w:rPr>
+      </w:pPr>
+      <w:r>
+        <w:rPr>
+          <w:bCs/>
+        </w:rPr>
+        <w:t>Программный код</w:t>
+      </w:r>
     </w:p>
     <w:p>
       <w:pPr>
@@ -11622,7 +11028,14 @@
           <w:rFonts w:cs="Times New Roman"/>
           <w:szCs w:val="28"/>
         </w:rPr>
-        <w:t>Сферы</w:t>
+        <w:t>Возможные с</w:t>
+      </w:r>
+      <w:r>
+        <w:rPr>
+          <w:rFonts w:cs="Times New Roman"/>
+          <w:szCs w:val="28"/>
+        </w:rPr>
+        <w:t>феры</w:t>
       </w:r>
       <w:r>
         <w:rPr>
@@ -11632,6 +11045,21 @@
         <w:t xml:space="preserve"> применения</w:t>
       </w:r>
       <w:bookmarkEnd w:id="16"/>
+      <w:r>
+        <w:rPr>
+          <w:rFonts w:cs="Times New Roman"/>
+          <w:szCs w:val="28"/>
+          <w:lang w:val="en-US"/>
+        </w:rPr>
+        <w:t xml:space="preserve"> </w:t>
+      </w:r>
+      <w:r>
+        <w:rPr>
+          <w:rFonts w:cs="Times New Roman"/>
+          <w:szCs w:val="28"/>
+        </w:rPr>
+        <w:t>методики</w:t>
+      </w:r>
     </w:p>
     <w:p>
       <w:pPr>
@@ -11723,6 +11151,7 @@
           <w:bCs/>
           <w:szCs w:val="28"/>
         </w:rPr>
+        <w:lastRenderedPageBreak/>
         <w:t>Поиск жил (золота, серебра, меди, свинца, цинка и других проводящих металлов).</w:t>
       </w:r>
     </w:p>
@@ -11773,7 +11202,6 @@
           <w:bCs/>
           <w:szCs w:val="28"/>
         </w:rPr>
-        <w:lastRenderedPageBreak/>
         <w:t>Поиск зон минералов при геологоразведке.</w:t>
       </w:r>
     </w:p>
@@ -12051,27 +11479,7 @@
           <w:bCs/>
           <w:szCs w:val="28"/>
         </w:rPr>
-        <w:t xml:space="preserve">Поиск булавок, скрепок и других металлических предметов на заводах по выпуску </w:t>
-      </w:r>
-      <w:proofErr w:type="spellStart"/>
-      <w:r>
-        <w:rPr>
-          <w:rFonts w:cs="Times New Roman"/>
-          <w:b w:val="0"/>
-          <w:bCs/>
-          <w:szCs w:val="28"/>
-        </w:rPr>
-        <w:t>пенопластмасс</w:t>
-      </w:r>
-      <w:proofErr w:type="spellEnd"/>
-      <w:r>
-        <w:rPr>
-          <w:rFonts w:cs="Times New Roman"/>
-          <w:b w:val="0"/>
-          <w:bCs/>
-          <w:szCs w:val="28"/>
-        </w:rPr>
-        <w:t>.</w:t>
+        <w:t>Поиск булавок, скрепок и других металлических предметов на заводах по выпуску пенопластмасс.</w:t>
       </w:r>
     </w:p>
     <w:p>
@@ -12096,6 +11504,7 @@
           <w:bCs/>
           <w:szCs w:val="28"/>
         </w:rPr>
+        <w:lastRenderedPageBreak/>
         <w:t>Поиск крышек люков и других металлических объектов, скрытых в земле, под дорожным покрытием и в строительных конструкциях.</w:t>
       </w:r>
     </w:p>
@@ -12146,7 +11555,6 @@
           <w:bCs/>
           <w:szCs w:val="28"/>
         </w:rPr>
-        <w:lastRenderedPageBreak/>
         <w:t>Поиск стальной арматуры в бетоне, на шоссе и т. д.</w:t>
       </w:r>
     </w:p>
@@ -12383,6 +11791,7 @@
           <w:bCs/>
           <w:szCs w:val="28"/>
         </w:rPr>
+        <w:lastRenderedPageBreak/>
         <w:t xml:space="preserve">Поиск всех металлических объектов на месте авиакатастроф и других </w:t>
       </w:r>
       <w:r>
@@ -12467,7 +11876,6 @@
           <w:bCs/>
           <w:szCs w:val="28"/>
         </w:rPr>
-        <w:lastRenderedPageBreak/>
         <w:t>Обнаружение захоронений через поиск колец, украшений, зубных протезов, пломб и т. п. при обследовании места преступления.</w:t>
       </w:r>
     </w:p>
@@ -12754,6 +12162,7 @@
           <w:bCs/>
           <w:szCs w:val="28"/>
         </w:rPr>
+        <w:lastRenderedPageBreak/>
         <w:t>Подтверждение наличия металлических предметов при археологических раскопках, чтобы определить, достигнут ли нижний уровень культурного слоя.</w:t>
       </w:r>
     </w:p>
@@ -12804,7 +12213,6 @@
           <w:bCs/>
           <w:szCs w:val="28"/>
         </w:rPr>
-        <w:lastRenderedPageBreak/>
         <w:t>Использование металлоискателей службами гражданской обороны для поиска автомобилей, пожарных гидрантов, аварийного оборудования и других вещей в местах схода лавин, оползней, наводнений, землетрясений и т. д.</w:t>
       </w:r>
     </w:p>
@@ -13048,6 +12456,7 @@
           <w:bCs/>
           <w:szCs w:val="28"/>
         </w:rPr>
+        <w:lastRenderedPageBreak/>
         <w:t>Поиск выброшенных маркерных гвоздей вдоль железных дорог.</w:t>
       </w:r>
     </w:p>
@@ -13123,17 +12532,7 @@
           <w:bCs/>
           <w:szCs w:val="28"/>
         </w:rPr>
-        <w:t xml:space="preserve">Идентификация найденного предмета для определения его ценности. (Определяется металлоискателями с дискриминацией, по которым охотники за монетами и кладами определяют, стоит ли выкапывать </w:t>
-      </w:r>
-      <w:r>
-        <w:rPr>
-          <w:rFonts w:cs="Times New Roman"/>
-          <w:b w:val="0"/>
-          <w:bCs/>
-          <w:szCs w:val="28"/>
-        </w:rPr>
-        <w:lastRenderedPageBreak/>
-        <w:t>найденный предмет или нет. Достигается путем измерения проводимости металла. К счастью, золото, серебро и медь хорошо проводят ток, а железо, фольга, бутылочные крышки и другой мусор – нет.)</w:t>
+        <w:t>Идентификация найденного предмета для определения его ценности. (Определяется металлоискателями с дискриминацией, по которым охотники за монетами и кладами определяют, стоит ли выкапывать найденный предмет или нет. Достигается путем измерения проводимости металла. К счастью, золото, серебро и медь хорошо проводят ток, а железо, фольга, бутылочные крышки и другой мусор – нет.)</w:t>
       </w:r>
     </w:p>
     <w:p>
@@ -13256,6 +12655,7 @@
           <w:rFonts w:cs="Times New Roman"/>
           <w:szCs w:val="28"/>
         </w:rPr>
+        <w:lastRenderedPageBreak/>
         <w:t>Вывод</w:t>
       </w:r>
       <w:bookmarkEnd w:id="17"/>
@@ -13369,7 +12769,6 @@
           <w:szCs w:val="28"/>
           <w:lang w:eastAsia="ru-RU"/>
         </w:rPr>
-        <w:lastRenderedPageBreak/>
         <w:t>доступ в труднодоступные места и розыск пропавших людей</w:t>
       </w:r>
     </w:p>
@@ -13428,27 +12827,7 @@
           <w:bCs/>
           <w:szCs w:val="28"/>
         </w:rPr>
-        <w:t xml:space="preserve"> использования </w:t>
-      </w:r>
-      <w:proofErr w:type="spellStart"/>
-      <w:r>
-        <w:rPr>
-          <w:rFonts w:cs="Times New Roman"/>
-          <w:b w:val="0"/>
-          <w:bCs/>
-          <w:szCs w:val="28"/>
-        </w:rPr>
-        <w:t>металлодетекторных</w:t>
-      </w:r>
-      <w:proofErr w:type="spellEnd"/>
-      <w:r>
-        <w:rPr>
-          <w:rFonts w:cs="Times New Roman"/>
-          <w:b w:val="0"/>
-          <w:bCs/>
-          <w:szCs w:val="28"/>
-        </w:rPr>
-        <w:t xml:space="preserve"> приборов в сфере БАС, применимая к любым ЛА с массой полезной нагрузки 1кг. и более.</w:t>
+        <w:t xml:space="preserve"> использования металлодетекторных приборов в сфере БАС, применимая к любым ЛА с массой полезной нагрузки 1кг. и более.</w:t>
       </w:r>
       <w:r>
         <w:rPr>
@@ -13697,7 +13076,6 @@
         <w:jc w:val="both"/>
       </w:pPr>
       <w:hyperlink r:id="rId68" w:history="1">
-        <w:proofErr w:type="spellStart"/>
         <w:r>
           <w:rPr>
             <w:rStyle w:val="ab"/>
@@ -13707,43 +13085,7 @@
             <w:szCs w:val="28"/>
             <w:u w:val="none"/>
           </w:rPr>
-          <w:t>Гребеников</w:t>
-        </w:r>
-        <w:proofErr w:type="spellEnd"/>
-        <w:r>
-          <w:rPr>
-            <w:rStyle w:val="ab"/>
-            <w:rFonts w:cs="Times New Roman"/>
-            <w:bCs/>
-            <w:color w:val="333333"/>
-            <w:szCs w:val="28"/>
-            <w:u w:val="none"/>
-          </w:rPr>
-          <w:t xml:space="preserve"> А.Г., </w:t>
-        </w:r>
-        <w:proofErr w:type="spellStart"/>
-        <w:r>
-          <w:rPr>
-            <w:rStyle w:val="ab"/>
-            <w:rFonts w:cs="Times New Roman"/>
-            <w:bCs/>
-            <w:color w:val="333333"/>
-            <w:szCs w:val="28"/>
-            <w:u w:val="none"/>
-          </w:rPr>
-          <w:t>Мялица</w:t>
-        </w:r>
-        <w:proofErr w:type="spellEnd"/>
-        <w:r>
-          <w:rPr>
-            <w:rStyle w:val="ab"/>
-            <w:rFonts w:cs="Times New Roman"/>
-            <w:bCs/>
-            <w:color w:val="333333"/>
-            <w:szCs w:val="28"/>
-            <w:u w:val="none"/>
-          </w:rPr>
-          <w:t xml:space="preserve"> А.К., Парфенюк В.В. и др. </w:t>
+          <w:t xml:space="preserve">Гребеников А.Г., Мялица А.К., Парфенюк В.В. и др. </w:t>
         </w:r>
         <w:r>
           <w:rPr>
@@ -13789,7 +13131,6 @@
         <w:jc w:val="both"/>
       </w:pPr>
       <w:hyperlink r:id="rId69" w:history="1">
-        <w:proofErr w:type="spellStart"/>
         <w:r>
           <w:rPr>
             <w:rStyle w:val="ab"/>
@@ -13799,19 +13140,7 @@
             <w:szCs w:val="28"/>
             <w:u w:val="none"/>
           </w:rPr>
-          <w:t>Полынкин</w:t>
-        </w:r>
-        <w:proofErr w:type="spellEnd"/>
-        <w:r>
-          <w:rPr>
-            <w:rStyle w:val="ab"/>
-            <w:rFonts w:cs="Times New Roman"/>
-            <w:bCs/>
-            <w:color w:val="333333"/>
-            <w:szCs w:val="28"/>
-            <w:u w:val="none"/>
-          </w:rPr>
-          <w:t xml:space="preserve"> А.В., Ле Х.Т. </w:t>
+          <w:t xml:space="preserve">Полынкин А.В., Ле Х.Т. </w:t>
         </w:r>
         <w:r>
           <w:rPr>
@@ -13866,7 +13195,6 @@
         <w:t xml:space="preserve"> </w:t>
       </w:r>
       <w:hyperlink r:id="rId70" w:history="1">
-        <w:proofErr w:type="spellStart"/>
         <w:r>
           <w:rPr>
             <w:rStyle w:val="ab"/>
@@ -13876,19 +13204,7 @@
             <w:szCs w:val="28"/>
             <w:u w:val="none"/>
           </w:rPr>
-          <w:t>Слюсар</w:t>
-        </w:r>
-        <w:proofErr w:type="spellEnd"/>
-        <w:r>
-          <w:rPr>
-            <w:rStyle w:val="ab"/>
-            <w:rFonts w:cs="Times New Roman"/>
-            <w:bCs/>
-            <w:color w:val="333333"/>
-            <w:szCs w:val="28"/>
-            <w:u w:val="none"/>
-          </w:rPr>
-          <w:t xml:space="preserve"> В. </w:t>
+          <w:t xml:space="preserve">Слюсар В. </w:t>
         </w:r>
         <w:r>
           <w:rPr>
@@ -13940,7 +13256,6 @@
           <w:color w:val="373A3C"/>
           <w:szCs w:val="28"/>
         </w:rPr>
-        <w:lastRenderedPageBreak/>
         <w:t xml:space="preserve"> </w:t>
       </w:r>
       <w:r>

</xml_diff>